<commit_message>
update with writing style and links
</commit_message>
<xml_diff>
--- a/backCover.docx
+++ b/backCover.docx
@@ -17,6 +17,11 @@
       <w:bookmarkStart w:id="1" w:name="OLE_LINK2"/>
       <w:bookmarkStart w:id="2" w:name="OLE_LINK3"/>
       <w:bookmarkStart w:id="3" w:name="OLE_LINK4"/>
+      <w:bookmarkStart w:id="4" w:name="OLE_LINK5"/>
+      <w:bookmarkStart w:id="5" w:name="OLE_LINK6"/>
+      <w:bookmarkStart w:id="6" w:name="OLE_LINK7"/>
+      <w:bookmarkStart w:id="7" w:name="OLE_LINK8"/>
+      <w:bookmarkStart w:id="8" w:name="_GoBack"/>
       <w:r>
         <w:rPr>
           <w:rFonts w:ascii="AppleSystemUIFont" w:hAnsi="AppleSystemUIFont" w:cs="AppleSystemUIFont"/>
@@ -229,35 +234,7 @@
           <w:rFonts w:ascii="AppleSystemUIFont" w:hAnsi="AppleSystemUIFont" w:cs="AppleSystemUIFont"/>
           <w:color w:val="353535"/>
         </w:rPr>
-        <w:t xml:space="preserve"> from the get-go, you can develop your skills</w:t>
-      </w:r>
-      <w:r>
-        <w:rPr>
-          <w:rFonts w:ascii="AppleSystemUIFont" w:hAnsi="AppleSystemUIFont" w:cs="AppleSystemUIFont"/>
-          <w:color w:val="353535"/>
-        </w:rPr>
-        <w:t>,</w:t>
-      </w:r>
-      <w:r>
-        <w:rPr>
-          <w:rFonts w:ascii="AppleSystemUIFont" w:hAnsi="AppleSystemUIFont" w:cs="AppleSystemUIFont"/>
-          <w:color w:val="353535"/>
-        </w:rPr>
-        <w:t xml:space="preserve"> using best practice</w:t>
-      </w:r>
-      <w:r>
-        <w:rPr>
-          <w:rFonts w:ascii="AppleSystemUIFont" w:hAnsi="AppleSystemUIFont" w:cs="AppleSystemUIFont"/>
-          <w:color w:val="353535"/>
-        </w:rPr>
-        <w:t>,</w:t>
-      </w:r>
-      <w:r>
-        <w:rPr>
-          <w:rFonts w:ascii="AppleSystemUIFont" w:hAnsi="AppleSystemUIFont" w:cs="AppleSystemUIFont"/>
-          <w:color w:val="353535"/>
-        </w:rPr>
-        <w:t xml:space="preserve"> and avoid the traps others fall </w:t>
+        <w:t xml:space="preserve"> from the get-go, you can develop your skills, using best practice, and avoid the traps others fall </w:t>
       </w:r>
       <w:proofErr w:type="gramStart"/>
       <w:r>
@@ -273,21 +250,7 @@
           <w:rFonts w:ascii="AppleSystemUIFont" w:hAnsi="AppleSystemUIFont" w:cs="AppleSystemUIFont"/>
           <w:color w:val="353535"/>
         </w:rPr>
-        <w:t>.  It means you can hand in your assignment</w:t>
-      </w:r>
-      <w:r>
-        <w:rPr>
-          <w:rFonts w:ascii="AppleSystemUIFont" w:hAnsi="AppleSystemUIFont" w:cs="AppleSystemUIFont"/>
-          <w:color w:val="353535"/>
-        </w:rPr>
-        <w:t>,</w:t>
-      </w:r>
-      <w:r>
-        <w:rPr>
-          <w:rFonts w:ascii="AppleSystemUIFont" w:hAnsi="AppleSystemUIFont" w:cs="AppleSystemUIFont"/>
-          <w:color w:val="353535"/>
-        </w:rPr>
-        <w:t xml:space="preserve"> </w:t>
+        <w:t xml:space="preserve">.  It means you can hand in your assignment, </w:t>
       </w:r>
       <w:proofErr w:type="gramStart"/>
       <w:r>
@@ -303,14 +266,7 @@
           <w:rFonts w:ascii="AppleSystemUIFont" w:hAnsi="AppleSystemUIFont" w:cs="AppleSystemUIFont"/>
           <w:color w:val="353535"/>
         </w:rPr>
-        <w:t>,</w:t>
-      </w:r>
-      <w:r>
-        <w:rPr>
-          <w:rFonts w:ascii="AppleSystemUIFont" w:hAnsi="AppleSystemUIFont" w:cs="AppleSystemUIFont"/>
-          <w:color w:val="353535"/>
-        </w:rPr>
-        <w:t xml:space="preserve"> without undue stress!</w:t>
+        <w:t>, without undue stress!</w:t>
       </w:r>
     </w:p>
     <w:p>
@@ -472,35 +428,7 @@
           <w:rFonts w:ascii="AppleSystemUIFont" w:hAnsi="AppleSystemUIFont" w:cs="AppleSystemUIFont"/>
           <w:color w:val="353535"/>
         </w:rPr>
-        <w:t xml:space="preserve">.  We cover crashes with C, Objective-C, Objective-C++, C++, as well as our modern </w:t>
-      </w:r>
-      <w:r>
-        <w:rPr>
-          <w:rFonts w:ascii="AppleSystemUIFont" w:hAnsi="AppleSystemUIFont" w:cs="AppleSystemUIFont"/>
-          <w:color w:val="353535"/>
-        </w:rPr>
-        <w:t>savior</w:t>
-      </w:r>
-      <w:r>
-        <w:rPr>
-          <w:rFonts w:ascii="AppleSystemUIFont" w:hAnsi="AppleSystemUIFont" w:cs="AppleSystemUIFont"/>
-          <w:color w:val="353535"/>
-        </w:rPr>
-        <w:t xml:space="preserve">, the Swift programming language.  We show examples of our own crashes, </w:t>
-      </w:r>
-      <w:r>
-        <w:rPr>
-          <w:rFonts w:ascii="AppleSystemUIFont" w:hAnsi="AppleSystemUIFont" w:cs="AppleSystemUIFont"/>
-          <w:color w:val="353535"/>
-        </w:rPr>
-        <w:t xml:space="preserve">and </w:t>
-      </w:r>
-      <w:r>
-        <w:rPr>
-          <w:rFonts w:ascii="AppleSystemUIFont" w:hAnsi="AppleSystemUIFont" w:cs="AppleSystemUIFont"/>
-          <w:color w:val="353535"/>
-        </w:rPr>
-        <w:t>we look at first party crashes in Apple provided software.  Even if you are not programming, you can participate in the resolution and reporting of crash bugs.</w:t>
+        <w:t>.  We cover crashes with C, Objective-C, Objective-C++, C++, as well as our modern savior, the Swift programming language.  We show examples of our own crashes, and we look at first party crashes in Apple provided software.  Even if you are not programming, you can participate in the resolution and reporting of crash bugs.</w:t>
       </w:r>
     </w:p>
     <w:p>
@@ -539,8 +467,6 @@
         </w:rPr>
         <w:t xml:space="preserve"> software engineering </w:t>
       </w:r>
-      <w:bookmarkStart w:id="4" w:name="_GoBack"/>
-      <w:bookmarkEnd w:id="4"/>
       <w:r>
         <w:rPr>
           <w:rFonts w:ascii="AppleSystemUIFont" w:hAnsi="AppleSystemUIFont" w:cs="AppleSystemUIFont"/>
@@ -588,6 +514,11 @@
     <w:bookmarkEnd w:id="1"/>
     <w:bookmarkEnd w:id="2"/>
     <w:bookmarkEnd w:id="3"/>
+    <w:bookmarkEnd w:id="4"/>
+    <w:bookmarkEnd w:id="5"/>
+    <w:bookmarkEnd w:id="6"/>
+    <w:bookmarkEnd w:id="7"/>
+    <w:bookmarkEnd w:id="8"/>
     <w:sectPr>
       <w:pgSz w:w="11900" w:h="16840"/>
       <w:pgMar w:top="1440" w:right="1800" w:bottom="1440" w:left="1800" w:header="708" w:footer="708" w:gutter="0"/>

</xml_diff>